<commit_message>
audio and video and volume and flit size
</commit_message>
<xml_diff>
--- a/Final Requirements.docx
+++ b/Final Requirements.docx
@@ -85,13 +85,8 @@
         <w:t xml:space="preserve">glow, water-like ripples, and most importantly the </w:t>
       </w:r>
       <w:r>
-        <w:t>glowing orbs referred to as fairy lights or “</w:t>
-      </w:r>
-      <w:proofErr w:type="spellStart"/>
-      <w:r>
-        <w:t>FLiT”s</w:t>
-      </w:r>
-      <w:proofErr w:type="spellEnd"/>
+        <w:t>glowing orbs referred to as fairy lights or “FLiT”s</w:t>
+      </w:r>
       <w:r>
         <w:t xml:space="preserve">. </w:t>
       </w:r>
@@ -123,36 +118,10 @@
         <w:t>the option of text display of the title, the lyrics, or both.</w:t>
       </w:r>
       <w:r>
-        <w:t xml:space="preserve"> Finally, users can choose any resolution, for which the video preview will be 16 times smaller. For example, </w:t>
-      </w:r>
-      <w:r>
-        <w:t>1920x1080 output</w:t>
-      </w:r>
-      <w:r>
-        <w:t xml:space="preserve"> will produce</w:t>
-      </w:r>
-      <w:r>
-        <w:t xml:space="preserve"> </w:t>
-      </w:r>
-      <w:r>
-        <w:t xml:space="preserve">a </w:t>
-      </w:r>
-      <w:r>
-        <w:t>480x270 preview</w:t>
-      </w:r>
-      <w:r>
-        <w:t>.</w:t>
-      </w:r>
-      <w:r>
-        <w:t xml:space="preserve"> </w:t>
-      </w:r>
-      <w:proofErr w:type="spellStart"/>
-      <w:r>
-        <w:t>FLiT</w:t>
-      </w:r>
-      <w:proofErr w:type="spellEnd"/>
-      <w:r>
-        <w:t xml:space="preserve"> flight paths will be affected by resolution</w:t>
+        <w:t xml:space="preserve"> Finally, users can choose any resolution, for which the video preview will be 16 times smaller. For example, 1920x1080 output will produce a 480x270 preview.</w:t>
+      </w:r>
+      <w:r>
+        <w:t xml:space="preserve"> FLiT flight paths will be affected by resolution</w:t>
       </w:r>
       <w:r>
         <w:t>, as they try to stay in camera as much as possible.</w:t>
@@ -231,13 +200,8 @@
           <w:numId w:val="1"/>
         </w:numPr>
       </w:pPr>
-      <w:proofErr w:type="spellStart"/>
-      <w:r>
-        <w:t>FLiT</w:t>
-      </w:r>
-      <w:proofErr w:type="spellEnd"/>
-      <w:r>
-        <w:t xml:space="preserve"> (Fairy Light Trail) Generation</w:t>
+      <w:r>
+        <w:t>FLiT (Fairy Light Trail) Generation</w:t>
       </w:r>
     </w:p>
     <w:p>
@@ -248,15 +212,7 @@
         </w:numPr>
       </w:pPr>
       <w:r>
-        <w:t xml:space="preserve">Generate </w:t>
-      </w:r>
-      <w:proofErr w:type="spellStart"/>
-      <w:r>
-        <w:t>FLiTs</w:t>
-      </w:r>
-      <w:proofErr w:type="spellEnd"/>
-      <w:r>
-        <w:t xml:space="preserve"> based on audio analysis.</w:t>
+        <w:t>Generate FLiTs based on audio analysis.</w:t>
       </w:r>
     </w:p>
     <w:p>
@@ -267,15 +223,7 @@
         </w:numPr>
       </w:pPr>
       <w:r>
-        <w:t xml:space="preserve">Control </w:t>
-      </w:r>
-      <w:proofErr w:type="spellStart"/>
-      <w:r>
-        <w:t>FLiT</w:t>
-      </w:r>
-      <w:proofErr w:type="spellEnd"/>
-      <w:r>
-        <w:t xml:space="preserve"> properties and movement based on:</w:t>
+        <w:t>Control FLiT properties and movement based on:</w:t>
       </w:r>
     </w:p>
     <w:p>
@@ -286,6 +234,12 @@
         </w:numPr>
       </w:pPr>
       <w:r>
+        <w:rPr>
+          <w:rFonts w:ascii="Segoe UI Emoji" w:hAnsi="Segoe UI Emoji" w:cs="Segoe UI Emoji"/>
+        </w:rPr>
+        <w:t>✅</w:t>
+      </w:r>
+      <w:r>
         <w:t>Volume</w:t>
       </w:r>
     </w:p>
@@ -363,13 +317,8 @@
         </w:numPr>
       </w:pPr>
       <w:r>
-        <w:t xml:space="preserve">Proximity and behavior of nearby </w:t>
-      </w:r>
-      <w:proofErr w:type="spellStart"/>
-      <w:r>
-        <w:t>FLiTs</w:t>
-      </w:r>
-      <w:proofErr w:type="spellEnd"/>
+        <w:t>Proximity and behavior of nearby FLiTs</w:t>
+      </w:r>
     </w:p>
     <w:p>
       <w:pPr>
@@ -390,6 +339,12 @@
         </w:numPr>
       </w:pPr>
       <w:r>
+        <w:rPr>
+          <w:rFonts w:ascii="Segoe UI Emoji" w:hAnsi="Segoe UI Emoji" w:cs="Segoe UI Emoji"/>
+        </w:rPr>
+        <w:t>✅</w:t>
+      </w:r>
+      <w:r>
         <w:t>Detect and break audio into distinct components.</w:t>
       </w:r>
     </w:p>
@@ -401,15 +356,13 @@
         </w:numPr>
       </w:pPr>
       <w:r>
-        <w:t xml:space="preserve">Compute relevant audio features for </w:t>
-      </w:r>
-      <w:proofErr w:type="spellStart"/>
-      <w:r>
-        <w:t>FLiT</w:t>
-      </w:r>
-      <w:proofErr w:type="spellEnd"/>
-      <w:r>
-        <w:t xml:space="preserve"> behavior mapping.</w:t>
+        <w:rPr>
+          <w:rFonts w:ascii="Segoe UI Emoji" w:hAnsi="Segoe UI Emoji" w:cs="Segoe UI Emoji"/>
+        </w:rPr>
+        <w:t>✅</w:t>
+      </w:r>
+      <w:r>
+        <w:t>Compute relevant audio features for FLiT behavior mapping.</w:t>
       </w:r>
     </w:p>
     <w:p>
@@ -419,6 +372,12 @@
           <w:numId w:val="1"/>
         </w:numPr>
       </w:pPr>
+      <w:r>
+        <w:rPr>
+          <w:rFonts w:ascii="Segoe UI Emoji" w:hAnsi="Segoe UI Emoji" w:cs="Segoe UI Emoji"/>
+        </w:rPr>
+        <w:t>✅</w:t>
+      </w:r>
       <w:r>
         <w:t>Automatically determine the medium volume level of a track (with optional manual adjustment).</w:t>
       </w:r>
@@ -443,13 +402,8 @@
         </w:numPr>
       </w:pPr>
       <w:r>
-        <w:t xml:space="preserve">Song lyrics may optionally be shown and interacted with by </w:t>
-      </w:r>
-      <w:proofErr w:type="spellStart"/>
-      <w:r>
-        <w:t>FLiTs</w:t>
-      </w:r>
-      <w:proofErr w:type="spellEnd"/>
+        <w:t>Song lyrics may optionally be shown and interacted with by FLiTs</w:t>
+      </w:r>
     </w:p>
     <w:p>
       <w:pPr>
@@ -536,13 +490,8 @@
         </w:numPr>
       </w:pPr>
       <w:r>
-        <w:t xml:space="preserve">Select the </w:t>
-      </w:r>
-      <w:proofErr w:type="gramStart"/>
-      <w:r>
-        <w:t>random-seed</w:t>
-      </w:r>
-      <w:proofErr w:type="gramEnd"/>
+        <w:t>Select the random-seed</w:t>
+      </w:r>
     </w:p>
     <w:p>
       <w:pPr>
@@ -596,15 +545,7 @@
         </w:numPr>
       </w:pPr>
       <w:r>
-        <w:t xml:space="preserve">Generate final video output from audio input and </w:t>
-      </w:r>
-      <w:proofErr w:type="spellStart"/>
-      <w:r>
-        <w:t>FLiT</w:t>
-      </w:r>
-      <w:proofErr w:type="spellEnd"/>
-      <w:r>
-        <w:t xml:space="preserve"> visualizations.</w:t>
+        <w:t>Generate final video output from audio input and FLiT visualizations.</w:t>
       </w:r>
     </w:p>
     <w:p>
@@ -689,15 +630,7 @@
         </w:numPr>
       </w:pPr>
       <w:r>
-        <w:t xml:space="preserve">Adjust image durability under </w:t>
-      </w:r>
-      <w:proofErr w:type="spellStart"/>
-      <w:r>
-        <w:t>FLiT</w:t>
-      </w:r>
-      <w:proofErr w:type="spellEnd"/>
-      <w:r>
-        <w:t xml:space="preserve"> influence.</w:t>
+        <w:t>Adjust image durability under FLiT influence.</w:t>
       </w:r>
     </w:p>
     <w:p>
@@ -719,15 +652,7 @@
         </w:numPr>
       </w:pPr>
       <w:r>
-        <w:t xml:space="preserve">Set </w:t>
-      </w:r>
-      <w:proofErr w:type="spellStart"/>
-      <w:r>
-        <w:t>FLiT</w:t>
-      </w:r>
-      <w:proofErr w:type="spellEnd"/>
-      <w:r>
-        <w:t xml:space="preserve"> synchronization behavior (e.g., synchronized movement).</w:t>
+        <w:t>Set FLiT synchronization behavior (e.g., synchronized movement).</w:t>
       </w:r>
     </w:p>
     <w:p>
@@ -739,23 +664,7 @@
       </w:pPr>
       <w:r>
         <w:lastRenderedPageBreak/>
-        <w:t xml:space="preserve">Set text interaction mode (walls, </w:t>
-      </w:r>
-      <w:proofErr w:type="spellStart"/>
-      <w:r>
-        <w:t>FLiT</w:t>
-      </w:r>
-      <w:proofErr w:type="spellEnd"/>
-      <w:r>
-        <w:t xml:space="preserve"> children, turned on by </w:t>
-      </w:r>
-      <w:proofErr w:type="spellStart"/>
-      <w:r>
-        <w:t>FLiTs</w:t>
-      </w:r>
-      <w:proofErr w:type="spellEnd"/>
-      <w:r>
-        <w:t>, etc.)</w:t>
+        <w:t>Set text interaction mode (walls, FLiT children, turned on by FLiTs, etc.)</w:t>
       </w:r>
     </w:p>
     <w:p>
@@ -865,7 +774,7 @@
           <w:noProof/>
         </w:rPr>
         <w:drawing>
-          <wp:inline distT="0" distB="0" distL="0" distR="0" wp14:anchorId="4961FFB5" wp14:editId="791B3CEA">
+          <wp:inline distT="0" distB="0" distL="0" distR="0" wp14:anchorId="4961FFB5" wp14:editId="79B9F5BF">
             <wp:extent cx="5943600" cy="3345180"/>
             <wp:effectExtent l="0" t="0" r="0" b="7620"/>
             <wp:docPr id="590899291" name="Picture 1"/>
@@ -919,28 +828,12 @@
         <w:pStyle w:val="Heading2"/>
       </w:pPr>
       <w:r>
-        <w:t xml:space="preserve">Section 4: Verification: How </w:t>
-      </w:r>
-      <w:proofErr w:type="gramStart"/>
-      <w:r>
-        <w:t>will the project</w:t>
-      </w:r>
-      <w:proofErr w:type="gramEnd"/>
-      <w:r>
-        <w:t xml:space="preserve"> be tested.</w:t>
-      </w:r>
-    </w:p>
-    <w:p>
-      <w:r>
-        <w:t xml:space="preserve">I will select a test audience to compare the outputs of my program to the outputs of other music visualizers. They will score it on stunningness, attention hold, enjoyment, and </w:t>
-      </w:r>
-      <w:proofErr w:type="spellStart"/>
-      <w:r>
-        <w:t>rewatchability</w:t>
-      </w:r>
-      <w:proofErr w:type="spellEnd"/>
-      <w:r>
-        <w:t>.</w:t>
+        <w:t>Section 4: Verification: How will the project be tested.</w:t>
+      </w:r>
+    </w:p>
+    <w:p>
+      <w:r>
+        <w:t>I will select a test audience to compare the outputs of my program to the outputs of other music visualizers. They will score it on stunningness, attention hold, enjoyment, and rewatchability.</w:t>
       </w:r>
     </w:p>
     <w:p>

</xml_diff>